<commit_message>
Innit of Lab 1 Report
Start of lab one report
</commit_message>
<xml_diff>
--- a/Lab 1/Lab 1 Submission/Lab 1 report.docx
+++ b/Lab 1/Lab 1 Submission/Lab 1 report.docx
@@ -1,6 +1,6 @@
 
 <file path=word/document.xml><?xml version="1.0" encoding="utf-8"?>
-<w:document xmlns:wpc="http://schemas.microsoft.com/office/word/2010/wordprocessingCanvas" xmlns:cx="http://schemas.microsoft.com/office/drawing/2014/chartex" xmlns:cx1="http://schemas.microsoft.com/office/drawing/2015/9/8/chartex" xmlns:mc="http://schemas.openxmlformats.org/markup-compatibility/2006" xmlns:o="urn:schemas-microsoft-com:office:office" xmlns:r="http://schemas.openxmlformats.org/officeDocument/2006/relationships" xmlns:m="http://schemas.openxmlformats.org/officeDocument/2006/math" xmlns:v="urn:schemas-microsoft-com:vml" xmlns:wp14="http://schemas.microsoft.com/office/word/2010/wordprocessingDrawing" xmlns:wp="http://schemas.openxmlformats.org/drawingml/2006/wordprocessingDrawing" xmlns:w10="urn:schemas-microsoft-com:office:word" xmlns:w="http://schemas.openxmlformats.org/wordprocessingml/2006/main" xmlns:w14="http://schemas.microsoft.com/office/word/2010/wordml" xmlns:w15="http://schemas.microsoft.com/office/word/2012/wordml" xmlns:w16se="http://schemas.microsoft.com/office/word/2015/wordml/symex" xmlns:wpg="http://schemas.microsoft.com/office/word/2010/wordprocessingGroup" xmlns:wpi="http://schemas.microsoft.com/office/word/2010/wordprocessingInk" xmlns:wne="http://schemas.microsoft.com/office/word/2006/wordml" xmlns:wps="http://schemas.microsoft.com/office/word/2010/wordprocessingShape" mc:Ignorable="w14 w15 w16se wp14">
+<w:document xmlns:wpc="http://schemas.microsoft.com/office/word/2010/wordprocessingCanvas" xmlns:cx="http://schemas.microsoft.com/office/drawing/2014/chartex" xmlns:cx1="http://schemas.microsoft.com/office/drawing/2015/9/8/chartex" xmlns:cx2="http://schemas.microsoft.com/office/drawing/2015/10/21/chartex" xmlns:cx3="http://schemas.microsoft.com/office/drawing/2016/5/9/chartex" xmlns:cx4="http://schemas.microsoft.com/office/drawing/2016/5/10/chartex" xmlns:cx5="http://schemas.microsoft.com/office/drawing/2016/5/11/chartex" xmlns:cx6="http://schemas.microsoft.com/office/drawing/2016/5/12/chartex" xmlns:cx7="http://schemas.microsoft.com/office/drawing/2016/5/13/chartex" xmlns:cx8="http://schemas.microsoft.com/office/drawing/2016/5/14/chartex" xmlns:mc="http://schemas.openxmlformats.org/markup-compatibility/2006" xmlns:aink="http://schemas.microsoft.com/office/drawing/2016/ink" xmlns:am3d="http://schemas.microsoft.com/office/drawing/2017/model3d" xmlns:o="urn:schemas-microsoft-com:office:office" xmlns:r="http://schemas.openxmlformats.org/officeDocument/2006/relationships" xmlns:m="http://schemas.openxmlformats.org/officeDocument/2006/math" xmlns:v="urn:schemas-microsoft-com:vml" xmlns:wp14="http://schemas.microsoft.com/office/word/2010/wordprocessingDrawing" xmlns:wp="http://schemas.openxmlformats.org/drawingml/2006/wordprocessingDrawing" xmlns:w10="urn:schemas-microsoft-com:office:word" xmlns:w="http://schemas.openxmlformats.org/wordprocessingml/2006/main" xmlns:w14="http://schemas.microsoft.com/office/word/2010/wordml" xmlns:w15="http://schemas.microsoft.com/office/word/2012/wordml" xmlns:w16cid="http://schemas.microsoft.com/office/word/2016/wordml/cid" xmlns:w16se="http://schemas.microsoft.com/office/word/2015/wordml/symex" xmlns:wpg="http://schemas.microsoft.com/office/word/2010/wordprocessingGroup" xmlns:wpi="http://schemas.microsoft.com/office/word/2010/wordprocessingInk" xmlns:wne="http://schemas.microsoft.com/office/word/2006/wordml" xmlns:wps="http://schemas.microsoft.com/office/word/2010/wordprocessingShape" mc:Ignorable="w14 w15 w16se w16cid wp14">
   <w:body>
     <w:p>
       <w:pPr>
@@ -14,26 +14,11 @@
         </w:rPr>
         <w:t>Lab:</w:t>
       </w:r>
-    </w:p>
-    <w:p>
-      <w:pPr>
-        <w:rPr>
-          <w:b/>
-          <w:sz w:val="2"/>
-        </w:rPr>
-      </w:pPr>
-    </w:p>
-    <w:p>
-      <w:pPr>
-        <w:rPr>
-          <w:b/>
-        </w:rPr>
-      </w:pPr>
       <w:r>
         <w:rPr>
           <w:b/>
         </w:rPr>
-        <w:t>Name:</w:t>
+        <w:t xml:space="preserve">  Lab 1</w:t>
       </w:r>
     </w:p>
     <w:p>
@@ -56,6 +41,18 @@
           <w:b/>
         </w:rPr>
         <w:t>Registration number:</w:t>
+      </w:r>
+      <w:r>
+        <w:rPr>
+          <w:b/>
+        </w:rPr>
+        <w:t xml:space="preserve">   </w:t>
+      </w:r>
+      <w:r>
+        <w:rPr>
+          <w:b/>
+        </w:rPr>
+        <w:t>1703055</w:t>
       </w:r>
     </w:p>
     <w:p>
@@ -101,10 +98,160 @@
             </w:r>
           </w:p>
           <w:p/>
-          <w:p/>
-          <w:p/>
-          <w:p/>
-          <w:p/>
+          <w:p>
+            <w:pPr>
+              <w:rPr>
+                <w:rFonts w:ascii="Tahoma" w:hAnsi="Tahoma" w:cs="Tahoma"/>
+                <w:color w:val="000000"/>
+              </w:rPr>
+            </w:pPr>
+            <w:r>
+              <w:rPr>
+                <w:rFonts w:ascii="Tahoma" w:hAnsi="Tahoma" w:cs="Tahoma"/>
+                <w:color w:val="000000"/>
+              </w:rPr>
+              <w:t xml:space="preserve">The aim of this lab </w:t>
+            </w:r>
+            <w:r>
+              <w:rPr>
+                <w:rFonts w:ascii="Tahoma" w:hAnsi="Tahoma" w:cs="Tahoma"/>
+                <w:color w:val="000000"/>
+              </w:rPr>
+              <w:t>was</w:t>
+            </w:r>
+            <w:r>
+              <w:rPr>
+                <w:rFonts w:ascii="Tahoma" w:hAnsi="Tahoma" w:cs="Tahoma"/>
+                <w:color w:val="000000"/>
+              </w:rPr>
+              <w:t xml:space="preserve"> to refresh </w:t>
+            </w:r>
+            <w:r>
+              <w:rPr>
+                <w:rFonts w:ascii="Tahoma" w:hAnsi="Tahoma" w:cs="Tahoma"/>
+                <w:color w:val="000000"/>
+              </w:rPr>
+              <w:t>my</w:t>
+            </w:r>
+            <w:r>
+              <w:rPr>
+                <w:rFonts w:ascii="Tahoma" w:hAnsi="Tahoma" w:cs="Tahoma"/>
+                <w:color w:val="000000"/>
+              </w:rPr>
+              <w:t xml:space="preserve"> memory of the </w:t>
+            </w:r>
+            <w:proofErr w:type="spellStart"/>
+            <w:r>
+              <w:rPr>
+                <w:rFonts w:ascii="Tahoma" w:hAnsi="Tahoma" w:cs="Tahoma"/>
+                <w:color w:val="000000"/>
+              </w:rPr>
+              <w:t>InteliJ</w:t>
+            </w:r>
+            <w:proofErr w:type="spellEnd"/>
+            <w:r>
+              <w:rPr>
+                <w:rFonts w:ascii="Tahoma" w:hAnsi="Tahoma" w:cs="Tahoma"/>
+                <w:color w:val="000000"/>
+              </w:rPr>
+              <w:t xml:space="preserve"> IDE</w:t>
+            </w:r>
+            <w:r>
+              <w:rPr>
+                <w:rFonts w:ascii="Tahoma" w:hAnsi="Tahoma" w:cs="Tahoma"/>
+                <w:color w:val="000000"/>
+              </w:rPr>
+              <w:t xml:space="preserve"> </w:t>
+            </w:r>
+            <w:r>
+              <w:rPr>
+                <w:rFonts w:ascii="Tahoma" w:hAnsi="Tahoma" w:cs="Tahoma"/>
+                <w:color w:val="000000"/>
+              </w:rPr>
+              <w:t>in the first exercise and</w:t>
+            </w:r>
+            <w:r>
+              <w:rPr>
+                <w:rFonts w:ascii="Tahoma" w:hAnsi="Tahoma" w:cs="Tahoma"/>
+                <w:color w:val="000000"/>
+              </w:rPr>
+              <w:t xml:space="preserve"> to recap </w:t>
+            </w:r>
+            <w:r>
+              <w:rPr>
+                <w:rStyle w:val="grame"/>
+                <w:rFonts w:ascii="Tahoma" w:hAnsi="Tahoma" w:cs="Tahoma"/>
+                <w:color w:val="000000"/>
+              </w:rPr>
+              <w:t>object orientated</w:t>
+            </w:r>
+            <w:r>
+              <w:rPr>
+                <w:rStyle w:val="grame"/>
+                <w:rFonts w:ascii="Tahoma" w:hAnsi="Tahoma" w:cs="Tahoma"/>
+                <w:color w:val="000000"/>
+              </w:rPr>
+              <w:t xml:space="preserve"> </w:t>
+            </w:r>
+            <w:r>
+              <w:rPr>
+                <w:rFonts w:ascii="Tahoma" w:hAnsi="Tahoma" w:cs="Tahoma"/>
+                <w:color w:val="000000"/>
+              </w:rPr>
+              <w:t xml:space="preserve">programming in the second &amp; third task.  In these two tasks </w:t>
+            </w:r>
+            <w:r>
+              <w:rPr>
+                <w:rFonts w:ascii="Tahoma" w:hAnsi="Tahoma" w:cs="Tahoma"/>
+                <w:color w:val="000000"/>
+              </w:rPr>
+              <w:t xml:space="preserve">we made use of dynamic binding with shapes and expansion of the classes to construct </w:t>
+            </w:r>
+            <w:proofErr w:type="gramStart"/>
+            <w:r>
+              <w:rPr>
+                <w:rFonts w:ascii="Tahoma" w:hAnsi="Tahoma" w:cs="Tahoma"/>
+                <w:color w:val="000000"/>
+              </w:rPr>
+              <w:t>particular shape</w:t>
+            </w:r>
+            <w:proofErr w:type="gramEnd"/>
+            <w:r>
+              <w:rPr>
+                <w:rFonts w:ascii="Tahoma" w:hAnsi="Tahoma" w:cs="Tahoma"/>
+                <w:color w:val="000000"/>
+              </w:rPr>
+              <w:t xml:space="preserve"> objects with their relevant attributes.</w:t>
+            </w:r>
+          </w:p>
+          <w:p>
+            <w:pPr>
+              <w:rPr>
+                <w:rFonts w:ascii="Tahoma" w:hAnsi="Tahoma" w:cs="Tahoma"/>
+                <w:color w:val="000000"/>
+              </w:rPr>
+            </w:pPr>
+          </w:p>
+          <w:p>
+            <w:r>
+              <w:rPr>
+                <w:rFonts w:ascii="Tahoma" w:hAnsi="Tahoma" w:cs="Tahoma"/>
+                <w:color w:val="000000"/>
+              </w:rPr>
+              <w:t xml:space="preserve">Overall this lab was to introduce the structure of the labs, making use of GitHub and introducing the </w:t>
+            </w:r>
+            <w:r>
+              <w:rPr>
+                <w:rFonts w:ascii="Tahoma" w:hAnsi="Tahoma" w:cs="Tahoma"/>
+                <w:color w:val="000000"/>
+              </w:rPr>
+              <w:t>lab reports.</w:t>
+            </w:r>
+          </w:p>
+          <w:p>
+            <w:bookmarkStart w:id="0" w:name="_GoBack"/>
+            <w:bookmarkEnd w:id="0"/>
+          </w:p>
           <w:p/>
         </w:tc>
       </w:tr>
@@ -148,8 +295,6 @@
               </w:rPr>
               <w:t>(s)</w:t>
             </w:r>
-            <w:bookmarkStart w:id="0" w:name="_GoBack"/>
-            <w:bookmarkEnd w:id="0"/>
           </w:p>
           <w:p/>
           <w:p/>
@@ -318,6 +463,12 @@
                 <w:b/>
               </w:rPr>
             </w:pPr>
+            <w:r>
+              <w:rPr>
+                <w:b/>
+              </w:rPr>
+              <w:t xml:space="preserve">To exercise 2 with the various shapes.  I also added </w:t>
+            </w:r>
           </w:p>
           <w:p>
             <w:pPr>
@@ -381,7 +532,7 @@
 </file>
 
 <file path=word/styles.xml><?xml version="1.0" encoding="utf-8"?>
-<w:styles xmlns:mc="http://schemas.openxmlformats.org/markup-compatibility/2006" xmlns:r="http://schemas.openxmlformats.org/officeDocument/2006/relationships" xmlns:w="http://schemas.openxmlformats.org/wordprocessingml/2006/main" xmlns:w14="http://schemas.microsoft.com/office/word/2010/wordml" xmlns:w15="http://schemas.microsoft.com/office/word/2012/wordml" xmlns:w16se="http://schemas.microsoft.com/office/word/2015/wordml/symex" mc:Ignorable="w14 w15 w16se">
+<w:styles xmlns:mc="http://schemas.openxmlformats.org/markup-compatibility/2006" xmlns:r="http://schemas.openxmlformats.org/officeDocument/2006/relationships" xmlns:w="http://schemas.openxmlformats.org/wordprocessingml/2006/main" xmlns:w14="http://schemas.microsoft.com/office/word/2010/wordml" xmlns:w15="http://schemas.microsoft.com/office/word/2012/wordml" xmlns:w16cid="http://schemas.microsoft.com/office/word/2016/wordml/cid" xmlns:w16se="http://schemas.microsoft.com/office/word/2015/wordml/symex" mc:Ignorable="w14 w15 w16se w16cid">
   <w:docDefaults>
     <w:rPrDefault>
       <w:rPr>
@@ -397,7 +548,7 @@
       </w:pPr>
     </w:pPrDefault>
   </w:docDefaults>
-  <w:latentStyles w:defLockedState="0" w:defUIPriority="99" w:defSemiHidden="0" w:defUnhideWhenUsed="0" w:defQFormat="0" w:count="371">
+  <w:latentStyles w:defLockedState="0" w:defUIPriority="99" w:defSemiHidden="0" w:defUnhideWhenUsed="0" w:defQFormat="0" w:count="375">
     <w:lsdException w:name="Normal" w:uiPriority="0" w:qFormat="1"/>
     <w:lsdException w:name="heading 1" w:uiPriority="9" w:qFormat="1"/>
     <w:lsdException w:name="heading 2" w:semiHidden="1" w:uiPriority="9" w:unhideWhenUsed="1" w:qFormat="1"/>
@@ -503,7 +654,6 @@
     <w:lsdException w:name="HTML Sample" w:semiHidden="1" w:unhideWhenUsed="1"/>
     <w:lsdException w:name="HTML Typewriter" w:semiHidden="1" w:unhideWhenUsed="1"/>
     <w:lsdException w:name="HTML Variable" w:semiHidden="1" w:unhideWhenUsed="1"/>
-    <w:lsdException w:name="Normal Table" w:semiHidden="1" w:unhideWhenUsed="1"/>
     <w:lsdException w:name="annotation subject" w:semiHidden="1" w:unhideWhenUsed="1"/>
     <w:lsdException w:name="No List" w:semiHidden="1" w:unhideWhenUsed="1"/>
     <w:lsdException w:name="Outline List 1" w:semiHidden="1" w:unhideWhenUsed="1"/>
@@ -547,10 +697,8 @@
     <w:lsdException w:name="Table Elegant" w:semiHidden="1" w:unhideWhenUsed="1"/>
     <w:lsdException w:name="Table Professional" w:semiHidden="1" w:unhideWhenUsed="1"/>
     <w:lsdException w:name="Table Subtle 1" w:semiHidden="1" w:unhideWhenUsed="1"/>
-    <w:lsdException w:name="Table Subtle 2" w:semiHidden="1" w:unhideWhenUsed="1"/>
     <w:lsdException w:name="Table Web 1" w:semiHidden="1" w:unhideWhenUsed="1"/>
     <w:lsdException w:name="Table Web 2" w:semiHidden="1" w:unhideWhenUsed="1"/>
-    <w:lsdException w:name="Table Web 3" w:semiHidden="1" w:unhideWhenUsed="1"/>
     <w:lsdException w:name="Balloon Text" w:semiHidden="1" w:unhideWhenUsed="1"/>
     <w:lsdException w:name="Table Grid" w:uiPriority="39"/>
     <w:lsdException w:name="Table Theme" w:semiHidden="1" w:unhideWhenUsed="1"/>
@@ -769,6 +917,10 @@
     <w:lsdException w:name="List Table 5 Dark Accent 6" w:uiPriority="50"/>
     <w:lsdException w:name="List Table 6 Colorful Accent 6" w:uiPriority="51"/>
     <w:lsdException w:name="List Table 7 Colorful Accent 6" w:uiPriority="52"/>
+    <w:lsdException w:name="Mention" w:semiHidden="1" w:unhideWhenUsed="1"/>
+    <w:lsdException w:name="Smart Hyperlink" w:semiHidden="1" w:unhideWhenUsed="1"/>
+    <w:lsdException w:name="Hashtag" w:semiHidden="1" w:unhideWhenUsed="1"/>
+    <w:lsdException w:name="Unresolved Mention" w:semiHidden="1" w:unhideWhenUsed="1"/>
   </w:latentStyles>
   <w:style w:type="paragraph" w:default="1" w:styleId="Normal">
     <w:name w:val="Normal"/>
@@ -819,6 +971,11 @@
         <w:insideV w:val="single" w:sz="4" w:space="0" w:color="auto"/>
       </w:tblBorders>
     </w:tblPr>
+  </w:style>
+  <w:style w:type="character" w:customStyle="1" w:styleId="grame">
+    <w:name w:val="grame"/>
+    <w:basedOn w:val="DefaultParagraphFont"/>
+    <w:rsid w:val="00A92FC4"/>
   </w:style>
 </w:styles>
 </file>

</xml_diff>

<commit_message>
Completion of Lab 1 Report
simply the lab one report is complete :sparkles:
</commit_message>
<xml_diff>
--- a/Lab 1/Lab 1 Submission/Lab 1 report.docx
+++ b/Lab 1/Lab 1 Submission/Lab 1 report.docx
@@ -101,41 +101,41 @@
           <w:p>
             <w:pPr>
               <w:rPr>
-                <w:rFonts w:ascii="Tahoma" w:hAnsi="Tahoma" w:cs="Tahoma"/>
+                <w:rFonts w:cstheme="minorHAnsi"/>
                 <w:color w:val="000000"/>
               </w:rPr>
             </w:pPr>
             <w:r>
               <w:rPr>
-                <w:rFonts w:ascii="Tahoma" w:hAnsi="Tahoma" w:cs="Tahoma"/>
+                <w:rFonts w:cstheme="minorHAnsi"/>
                 <w:color w:val="000000"/>
               </w:rPr>
               <w:t xml:space="preserve">The aim of this lab </w:t>
             </w:r>
             <w:r>
               <w:rPr>
-                <w:rFonts w:ascii="Tahoma" w:hAnsi="Tahoma" w:cs="Tahoma"/>
+                <w:rFonts w:cstheme="minorHAnsi"/>
                 <w:color w:val="000000"/>
               </w:rPr>
               <w:t>was</w:t>
             </w:r>
             <w:r>
               <w:rPr>
-                <w:rFonts w:ascii="Tahoma" w:hAnsi="Tahoma" w:cs="Tahoma"/>
+                <w:rFonts w:cstheme="minorHAnsi"/>
                 <w:color w:val="000000"/>
               </w:rPr>
               <w:t xml:space="preserve"> to refresh </w:t>
             </w:r>
             <w:r>
               <w:rPr>
-                <w:rFonts w:ascii="Tahoma" w:hAnsi="Tahoma" w:cs="Tahoma"/>
+                <w:rFonts w:cstheme="minorHAnsi"/>
                 <w:color w:val="000000"/>
               </w:rPr>
               <w:t>my</w:t>
             </w:r>
             <w:r>
               <w:rPr>
-                <w:rFonts w:ascii="Tahoma" w:hAnsi="Tahoma" w:cs="Tahoma"/>
+                <w:rFonts w:cstheme="minorHAnsi"/>
                 <w:color w:val="000000"/>
               </w:rPr>
               <w:t xml:space="preserve"> memory of the </w:t>
@@ -143,7 +143,7 @@
             <w:proofErr w:type="spellStart"/>
             <w:r>
               <w:rPr>
-                <w:rFonts w:ascii="Tahoma" w:hAnsi="Tahoma" w:cs="Tahoma"/>
+                <w:rFonts w:cstheme="minorHAnsi"/>
                 <w:color w:val="000000"/>
               </w:rPr>
               <w:t>InteliJ</w:t>
@@ -151,28 +151,28 @@
             <w:proofErr w:type="spellEnd"/>
             <w:r>
               <w:rPr>
-                <w:rFonts w:ascii="Tahoma" w:hAnsi="Tahoma" w:cs="Tahoma"/>
+                <w:rFonts w:cstheme="minorHAnsi"/>
                 <w:color w:val="000000"/>
               </w:rPr>
               <w:t xml:space="preserve"> IDE</w:t>
             </w:r>
             <w:r>
               <w:rPr>
-                <w:rFonts w:ascii="Tahoma" w:hAnsi="Tahoma" w:cs="Tahoma"/>
+                <w:rFonts w:cstheme="minorHAnsi"/>
                 <w:color w:val="000000"/>
               </w:rPr>
               <w:t xml:space="preserve"> </w:t>
             </w:r>
             <w:r>
               <w:rPr>
-                <w:rFonts w:ascii="Tahoma" w:hAnsi="Tahoma" w:cs="Tahoma"/>
+                <w:rFonts w:cstheme="minorHAnsi"/>
                 <w:color w:val="000000"/>
               </w:rPr>
               <w:t>in the first exercise and</w:t>
             </w:r>
             <w:r>
               <w:rPr>
-                <w:rFonts w:ascii="Tahoma" w:hAnsi="Tahoma" w:cs="Tahoma"/>
+                <w:rFonts w:cstheme="minorHAnsi"/>
                 <w:color w:val="000000"/>
               </w:rPr>
               <w:t xml:space="preserve"> to recap </w:t>
@@ -180,7 +180,7 @@
             <w:r>
               <w:rPr>
                 <w:rStyle w:val="grame"/>
-                <w:rFonts w:ascii="Tahoma" w:hAnsi="Tahoma" w:cs="Tahoma"/>
+                <w:rFonts w:cstheme="minorHAnsi"/>
                 <w:color w:val="000000"/>
               </w:rPr>
               <w:t>object orientated</w:t>
@@ -188,29 +188,36 @@
             <w:r>
               <w:rPr>
                 <w:rStyle w:val="grame"/>
-                <w:rFonts w:ascii="Tahoma" w:hAnsi="Tahoma" w:cs="Tahoma"/>
+                <w:rFonts w:cstheme="minorHAnsi"/>
                 <w:color w:val="000000"/>
               </w:rPr>
               <w:t xml:space="preserve"> </w:t>
             </w:r>
             <w:r>
               <w:rPr>
-                <w:rFonts w:ascii="Tahoma" w:hAnsi="Tahoma" w:cs="Tahoma"/>
+                <w:rFonts w:cstheme="minorHAnsi"/>
                 <w:color w:val="000000"/>
               </w:rPr>
               <w:t xml:space="preserve">programming in the second &amp; third task.  In these two tasks </w:t>
             </w:r>
             <w:r>
               <w:rPr>
-                <w:rFonts w:ascii="Tahoma" w:hAnsi="Tahoma" w:cs="Tahoma"/>
+                <w:rFonts w:cstheme="minorHAnsi"/>
                 <w:color w:val="000000"/>
               </w:rPr>
               <w:t xml:space="preserve">we made use of dynamic binding with shapes and expansion of the classes to construct </w:t>
             </w:r>
+            <w:r>
+              <w:rPr>
+                <w:rFonts w:cstheme="minorHAnsi"/>
+                <w:color w:val="000000"/>
+              </w:rPr>
+              <w:t xml:space="preserve">the </w:t>
+            </w:r>
             <w:proofErr w:type="gramStart"/>
             <w:r>
               <w:rPr>
-                <w:rFonts w:ascii="Tahoma" w:hAnsi="Tahoma" w:cs="Tahoma"/>
+                <w:rFonts w:cstheme="minorHAnsi"/>
                 <w:color w:val="000000"/>
               </w:rPr>
               <w:t>particular shape</w:t>
@@ -218,7 +225,7 @@
             <w:proofErr w:type="gramEnd"/>
             <w:r>
               <w:rPr>
-                <w:rFonts w:ascii="Tahoma" w:hAnsi="Tahoma" w:cs="Tahoma"/>
+                <w:rFonts w:cstheme="minorHAnsi"/>
                 <w:color w:val="000000"/>
               </w:rPr>
               <w:t xml:space="preserve"> objects with their relevant attributes.</w:t>
@@ -227,31 +234,33 @@
           <w:p>
             <w:pPr>
               <w:rPr>
-                <w:rFonts w:ascii="Tahoma" w:hAnsi="Tahoma" w:cs="Tahoma"/>
+                <w:rFonts w:cstheme="minorHAnsi"/>
                 <w:color w:val="000000"/>
               </w:rPr>
             </w:pPr>
           </w:p>
           <w:p>
-            <w:r>
-              <w:rPr>
-                <w:rFonts w:ascii="Tahoma" w:hAnsi="Tahoma" w:cs="Tahoma"/>
+            <w:pPr>
+              <w:rPr>
+                <w:rFonts w:cstheme="minorHAnsi"/>
+              </w:rPr>
+            </w:pPr>
+            <w:r>
+              <w:rPr>
+                <w:rFonts w:cstheme="minorHAnsi"/>
                 <w:color w:val="000000"/>
               </w:rPr>
               <w:t xml:space="preserve">Overall this lab was to introduce the structure of the labs, making use of GitHub and introducing the </w:t>
             </w:r>
             <w:r>
               <w:rPr>
-                <w:rFonts w:ascii="Tahoma" w:hAnsi="Tahoma" w:cs="Tahoma"/>
+                <w:rFonts w:cstheme="minorHAnsi"/>
                 <w:color w:val="000000"/>
               </w:rPr>
               <w:t>lab reports.</w:t>
             </w:r>
           </w:p>
-          <w:p>
-            <w:bookmarkStart w:id="0" w:name="_GoBack"/>
-            <w:bookmarkEnd w:id="0"/>
-          </w:p>
+          <w:p/>
           <w:p/>
         </w:tc>
       </w:tr>
@@ -297,10 +306,292 @@
             </w:r>
           </w:p>
           <w:p/>
+          <w:p>
+            <w:r>
+              <w:t xml:space="preserve">For the first exercise this was a very simple hello world program </w:t>
+            </w:r>
+            <w:r>
+              <w:t xml:space="preserve">created within </w:t>
+            </w:r>
+            <w:proofErr w:type="spellStart"/>
+            <w:r>
+              <w:t>InteliJ</w:t>
+            </w:r>
+            <w:proofErr w:type="spellEnd"/>
+            <w:r>
+              <w:t xml:space="preserve"> IDE </w:t>
+            </w:r>
+            <w:r>
+              <w:t>with a single class named ‘HelloWorld’ which has a main function within that outputs “Hello World”.</w:t>
+            </w:r>
+          </w:p>
           <w:p/>
+          <w:p>
+            <w:r>
+              <w:t xml:space="preserve">For the second exercise, </w:t>
+            </w:r>
+            <w:r>
+              <w:t>my solution has an abstract class of Shape where the main attributes are defined</w:t>
+            </w:r>
+            <w:r>
+              <w:t xml:space="preserve"> </w:t>
+            </w:r>
+            <w:r>
+              <w:t xml:space="preserve">for </w:t>
+            </w:r>
+            <w:r>
+              <w:t>this object</w:t>
+            </w:r>
+            <w:r>
+              <w:t xml:space="preserve"> as the class variables covering name and colour.  This class is then </w:t>
+            </w:r>
+            <w:r>
+              <w:t xml:space="preserve">extended </w:t>
+            </w:r>
+            <w:r>
+              <w:t xml:space="preserve">in Circle, Rectangle and </w:t>
+            </w:r>
+            <w:proofErr w:type="spellStart"/>
+            <w:r>
+              <w:t>RedRectangle</w:t>
+            </w:r>
+            <w:proofErr w:type="spellEnd"/>
+            <w:r>
+              <w:t xml:space="preserve"> classes.  In each of these classes</w:t>
+            </w:r>
+            <w:r>
+              <w:t xml:space="preserve"> further attributes are defined for both these </w:t>
+            </w:r>
+            <w:proofErr w:type="gramStart"/>
+            <w:r>
+              <w:t>particular shapes</w:t>
+            </w:r>
+            <w:proofErr w:type="gramEnd"/>
+            <w:r>
+              <w:t xml:space="preserve"> within the constructor; attributes include the centre values and the length/width for rectangles or circumference for circles.</w:t>
+            </w:r>
+          </w:p>
+          <w:p>
+            <w:r>
+              <w:t xml:space="preserve">Then there is a </w:t>
+            </w:r>
+            <w:proofErr w:type="gramStart"/>
+            <w:r>
+              <w:t>draw(</w:t>
+            </w:r>
+            <w:proofErr w:type="gramEnd"/>
+            <w:r>
+              <w:t>) method within each class to print a description about the particular shape object.  Here all the attributes are printed out to the user about the shape</w:t>
+            </w:r>
+          </w:p>
+          <w:p>
+            <w:r>
+              <w:t xml:space="preserve">Finally </w:t>
+            </w:r>
+            <w:r>
+              <w:t xml:space="preserve">in the </w:t>
+            </w:r>
+            <w:proofErr w:type="gramStart"/>
+            <w:r>
+              <w:t>main(</w:t>
+            </w:r>
+            <w:proofErr w:type="gramEnd"/>
+            <w:r>
+              <w:t xml:space="preserve">) </w:t>
+            </w:r>
+            <w:r>
+              <w:t>class</w:t>
+            </w:r>
+            <w:r>
+              <w:t xml:space="preserve"> a new shape instance [object] is created </w:t>
+            </w:r>
+            <w:r>
+              <w:t xml:space="preserve">with new for each shape created in the array.  Where the correct information if outputted to the user as the </w:t>
+            </w:r>
+            <w:proofErr w:type="spellStart"/>
+            <w:proofErr w:type="gramStart"/>
+            <w:r>
+              <w:t>printName</w:t>
+            </w:r>
+            <w:proofErr w:type="spellEnd"/>
+            <w:r>
+              <w:t>(</w:t>
+            </w:r>
+            <w:proofErr w:type="gramEnd"/>
+            <w:r>
+              <w:t xml:space="preserve">) and draw() </w:t>
+            </w:r>
+            <w:r>
+              <w:t>function is called for each object.</w:t>
+            </w:r>
+          </w:p>
           <w:p/>
-          <w:p/>
-          <w:p/>
+          <w:p>
+            <w:r>
+              <w:t>For the final exercise I completed the employee task an abstract class of employee</w:t>
+            </w:r>
+            <w:r>
+              <w:t xml:space="preserve"> where the main attributes are defined for </w:t>
+            </w:r>
+            <w:r>
+              <w:t>the</w:t>
+            </w:r>
+            <w:r>
+              <w:t xml:space="preserve"> </w:t>
+            </w:r>
+            <w:r>
+              <w:t xml:space="preserve">such as name, salary, </w:t>
+            </w:r>
+            <w:proofErr w:type="spellStart"/>
+            <w:r>
+              <w:t>dofB</w:t>
+            </w:r>
+            <w:proofErr w:type="spellEnd"/>
+            <w:r>
+              <w:t xml:space="preserve">.  This class </w:t>
+            </w:r>
+            <w:r>
+              <w:t>was then</w:t>
+            </w:r>
+            <w:r>
+              <w:t xml:space="preserve"> extended in </w:t>
+            </w:r>
+            <w:r>
+              <w:t>development</w:t>
+            </w:r>
+            <w:r>
+              <w:t xml:space="preserve">, </w:t>
+            </w:r>
+            <w:r>
+              <w:t>managers</w:t>
+            </w:r>
+            <w:r>
+              <w:t xml:space="preserve"> and </w:t>
+            </w:r>
+            <w:r>
+              <w:t>sales</w:t>
+            </w:r>
+            <w:r>
+              <w:t xml:space="preserve"> classes.  In each of these classes further attributes are defined for both these </w:t>
+            </w:r>
+            <w:r>
+              <w:t>roles</w:t>
+            </w:r>
+            <w:r>
+              <w:t xml:space="preserve"> </w:t>
+            </w:r>
+            <w:r>
+              <w:t>by using constructors</w:t>
+            </w:r>
+            <w:r>
+              <w:t xml:space="preserve">; attributes include </w:t>
+            </w:r>
+            <w:r>
+              <w:t>number of sales for employees and more.</w:t>
+            </w:r>
+          </w:p>
+          <w:p>
+            <w:r>
+              <w:t xml:space="preserve">Then there is a </w:t>
+            </w:r>
+            <w:proofErr w:type="gramStart"/>
+            <w:r>
+              <w:t>information</w:t>
+            </w:r>
+            <w:r>
+              <w:t>(</w:t>
+            </w:r>
+            <w:proofErr w:type="gramEnd"/>
+            <w:r>
+              <w:t xml:space="preserve">) method within each class to print a description about </w:t>
+            </w:r>
+            <w:r>
+              <w:t>each of the individual employee types.  Here all the attributes of the employee will be shown.</w:t>
+            </w:r>
+          </w:p>
+          <w:p>
+            <w:r>
+              <w:t xml:space="preserve">Finally in the </w:t>
+            </w:r>
+            <w:proofErr w:type="gramStart"/>
+            <w:r>
+              <w:t>main(</w:t>
+            </w:r>
+            <w:proofErr w:type="gramEnd"/>
+            <w:r>
+              <w:t xml:space="preserve">) class a new </w:t>
+            </w:r>
+            <w:r>
+              <w:t>employee</w:t>
+            </w:r>
+            <w:r>
+              <w:t xml:space="preserve"> instanc</w:t>
+            </w:r>
+            <w:r>
+              <w:t xml:space="preserve">e </w:t>
+            </w:r>
+            <w:r>
+              <w:t xml:space="preserve">is created with </w:t>
+            </w:r>
+            <w:r>
+              <w:t>‘</w:t>
+            </w:r>
+            <w:r>
+              <w:t>new</w:t>
+            </w:r>
+            <w:r>
+              <w:t>’</w:t>
+            </w:r>
+            <w:r>
+              <w:t xml:space="preserve"> for each </w:t>
+            </w:r>
+            <w:r>
+              <w:t>employee</w:t>
+            </w:r>
+            <w:r>
+              <w:t xml:space="preserve"> created in the array.  Where the information if outputted to the user as the </w:t>
+            </w:r>
+            <w:proofErr w:type="spellStart"/>
+            <w:proofErr w:type="gramStart"/>
+            <w:r>
+              <w:t>printName</w:t>
+            </w:r>
+            <w:proofErr w:type="spellEnd"/>
+            <w:r>
+              <w:t>(</w:t>
+            </w:r>
+            <w:proofErr w:type="gramEnd"/>
+            <w:r>
+              <w:t xml:space="preserve">) and draw() function is called for each </w:t>
+            </w:r>
+            <w:r>
+              <w:t>employee</w:t>
+            </w:r>
+            <w:r>
+              <w:t>.</w:t>
+            </w:r>
+          </w:p>
+          <w:p>
+            <w:r>
+              <w:t xml:space="preserve">Overall for this exercise, it was a very similar exercise to the second exercise where we were </w:t>
+            </w:r>
+            <w:proofErr w:type="gramStart"/>
+            <w:r>
+              <w:t>more free</w:t>
+            </w:r>
+            <w:proofErr w:type="gramEnd"/>
+            <w:r>
+              <w:t xml:space="preserve"> to create the classes </w:t>
+            </w:r>
+            <w:proofErr w:type="spellStart"/>
+            <w:r>
+              <w:t>ourself</w:t>
+            </w:r>
+            <w:proofErr w:type="spellEnd"/>
+            <w:r>
+              <w:t xml:space="preserve"> and so I took inspiration and basis from exercise two.</w:t>
+            </w:r>
+          </w:p>
           <w:p/>
           <w:p/>
           <w:p/>
@@ -338,11 +629,168 @@
               <w:rPr>
                 <w:b/>
               </w:rPr>
+              <w:lastRenderedPageBreak/>
               <w:t>Test description</w:t>
             </w:r>
           </w:p>
+          <w:p>
+            <w:pPr>
+              <w:rPr>
+                <w:b/>
+                <w:i/>
+              </w:rPr>
+            </w:pPr>
+            <w:r>
+              <w:rPr>
+                <w:b/>
+                <w:i/>
+              </w:rPr>
+              <w:t>Exercise 1:</w:t>
+            </w:r>
+          </w:p>
+          <w:p>
+            <w:r>
+              <w:t xml:space="preserve">Test 1: Does the code compile. </w:t>
+            </w:r>
+          </w:p>
+          <w:p>
+            <w:r>
+              <w:t>Result 1: Yes</w:t>
+            </w:r>
+          </w:p>
+          <w:p>
+            <w:r>
+              <w:t>Test 2: Does the code print ‘hello world’</w:t>
+            </w:r>
+          </w:p>
+          <w:p>
+            <w:r>
+              <w:t>Result 2: Yes</w:t>
+            </w:r>
+          </w:p>
           <w:p/>
+          <w:p>
+            <w:pPr>
+              <w:rPr>
+                <w:b/>
+                <w:i/>
+              </w:rPr>
+            </w:pPr>
+            <w:r>
+              <w:rPr>
+                <w:b/>
+                <w:i/>
+              </w:rPr>
+              <w:t>Exercise 2:</w:t>
+            </w:r>
+          </w:p>
+          <w:p>
+            <w:r>
+              <w:t>Test 1: Does the code print out each object created?</w:t>
+            </w:r>
+          </w:p>
+          <w:p>
+            <w:r>
+              <w:t>Result 1: Yes</w:t>
+            </w:r>
+          </w:p>
+          <w:p>
+            <w:r>
+              <w:t>Test 2: Is what printed out relevant</w:t>
+            </w:r>
+            <w:r>
+              <w:t xml:space="preserve"> and show all data supplied for</w:t>
+            </w:r>
+            <w:r>
+              <w:t xml:space="preserve"> each of the</w:t>
+            </w:r>
+            <w:r>
+              <w:t xml:space="preserve"> shape</w:t>
+            </w:r>
+            <w:r>
+              <w:t xml:space="preserve"> object types?</w:t>
+            </w:r>
+          </w:p>
+          <w:p>
+            <w:r>
+              <w:t>Result 2: Yes</w:t>
+            </w:r>
+          </w:p>
+          <w:p>
+            <w:r>
+              <w:t>Test 3:  Does my extra credit addition of finding shapes area display and calculate correctly?</w:t>
+            </w:r>
+          </w:p>
+          <w:p>
+            <w:r>
+              <w:t>Result 3:  Yes</w:t>
+            </w:r>
+          </w:p>
           <w:p/>
+          <w:p>
+            <w:r>
+              <w:rPr>
+                <w:b/>
+                <w:i/>
+              </w:rPr>
+              <w:t>Exercise 3:</w:t>
+            </w:r>
+          </w:p>
+          <w:p>
+            <w:r>
+              <w:t xml:space="preserve">Test 1: Does the </w:t>
+            </w:r>
+            <w:proofErr w:type="gramStart"/>
+            <w:r>
+              <w:t>main(</w:t>
+            </w:r>
+            <w:proofErr w:type="gramEnd"/>
+            <w:r>
+              <w:t>)</w:t>
+            </w:r>
+            <w:r>
+              <w:t xml:space="preserve"> print out each </w:t>
+            </w:r>
+            <w:r>
+              <w:t xml:space="preserve">employee </w:t>
+            </w:r>
+            <w:r>
+              <w:t>object created?</w:t>
+            </w:r>
+          </w:p>
+          <w:p>
+            <w:r>
+              <w:t>Result 1: Yes</w:t>
+            </w:r>
+          </w:p>
+          <w:p>
+            <w:r>
+              <w:t>Test 2: Is what printed out relevant and show all data supplied for each</w:t>
+            </w:r>
+            <w:r>
+              <w:t xml:space="preserve"> </w:t>
+            </w:r>
+            <w:r>
+              <w:t xml:space="preserve">of the </w:t>
+            </w:r>
+            <w:r>
+              <w:t>employee</w:t>
+            </w:r>
+            <w:r>
+              <w:t xml:space="preserve"> </w:t>
+            </w:r>
+            <w:r>
+              <w:t>department</w:t>
+            </w:r>
+            <w:r>
+              <w:t xml:space="preserve"> types?</w:t>
+            </w:r>
+          </w:p>
+          <w:p>
+            <w:r>
+              <w:t>Test 2: Yes</w:t>
+            </w:r>
+          </w:p>
           <w:p/>
           <w:p/>
         </w:tc>
@@ -365,8 +813,13 @@
               <w:t>Known bugs</w:t>
             </w:r>
           </w:p>
-          <w:p/>
-          <w:p/>
+          <w:p>
+            <w:r>
+              <w:t>None known</w:t>
+            </w:r>
+            <w:bookmarkStart w:id="0" w:name="_GoBack"/>
+            <w:bookmarkEnd w:id="0"/>
+          </w:p>
           <w:p/>
           <w:p/>
         </w:tc>
@@ -390,11 +843,12 @@
             </w:r>
           </w:p>
           <w:p>
-            <w:pPr>
-              <w:rPr>
-                <w:b/>
-              </w:rPr>
-            </w:pPr>
+            <w:r>
+              <w:t>A visual display of the shape may be a nice idea with a graphical view of the measurements and colours shown.  As this is a nicer display to the user</w:t>
+            </w:r>
+            <w:r>
+              <w:t>.</w:t>
+            </w:r>
           </w:p>
           <w:p>
             <w:pPr>
@@ -424,11 +878,9 @@
             </w:r>
           </w:p>
           <w:p>
-            <w:pPr>
-              <w:rPr>
-                <w:b/>
-              </w:rPr>
-            </w:pPr>
+            <w:r>
+              <w:t>No comments to be made</w:t>
+            </w:r>
           </w:p>
           <w:p>
             <w:pPr>
@@ -458,16 +910,19 @@
             </w:r>
           </w:p>
           <w:p>
-            <w:pPr>
-              <w:rPr>
-                <w:b/>
-              </w:rPr>
-            </w:pPr>
-            <w:r>
-              <w:rPr>
-                <w:b/>
-              </w:rPr>
+            <w:r>
               <w:t xml:space="preserve">To exercise 2 with the various shapes.  I also added </w:t>
+            </w:r>
+            <w:r>
+              <w:t xml:space="preserve">some code to find the area of circles and rectangles.  This is also displayed in the </w:t>
+            </w:r>
+            <w:proofErr w:type="gramStart"/>
+            <w:r>
+              <w:t>draw(</w:t>
+            </w:r>
+            <w:proofErr w:type="gramEnd"/>
+            <w:r>
+              <w:t>) function when called.</w:t>
             </w:r>
           </w:p>
           <w:p>
@@ -498,11 +953,9 @@
             </w:r>
           </w:p>
           <w:p>
-            <w:pPr>
-              <w:rPr>
-                <w:b/>
-              </w:rPr>
-            </w:pPr>
+            <w:r>
+              <w:t>None</w:t>
+            </w:r>
           </w:p>
           <w:p>
             <w:pPr>
@@ -925,6 +1378,9 @@
   <w:style w:type="paragraph" w:default="1" w:styleId="Normal">
     <w:name w:val="Normal"/>
     <w:qFormat/>
+    <w:rPr>
+      <w:lang w:val="en-GB"/>
+    </w:rPr>
   </w:style>
   <w:style w:type="character" w:default="1" w:styleId="DefaultParagraphFont">
     <w:name w:val="Default Paragraph Font"/>
@@ -1239,4 +1695,16 @@
     </a:ext>
   </a:extLst>
 </a:theme>
+</file>
+
+<file path=customXml/item1.xml><?xml version="1.0" encoding="utf-8"?>
+<b:Sources xmlns:b="http://schemas.openxmlformats.org/officeDocument/2006/bibliography" xmlns="http://schemas.openxmlformats.org/officeDocument/2006/bibliography" SelectedStyle="\APASixthEditionOfficeOnline.xsl" StyleName="APA" Version="6"/>
+</file>
+
+<file path=customXml/itemProps1.xml><?xml version="1.0" encoding="utf-8"?>
+<ds:datastoreItem xmlns:ds="http://schemas.openxmlformats.org/officeDocument/2006/customXml" ds:itemID="{7DB6A9BA-EAC8-4BFB-AD13-7C761F46AB0E}">
+  <ds:schemaRefs>
+    <ds:schemaRef ds:uri="http://schemas.openxmlformats.org/officeDocument/2006/bibliography"/>
+  </ds:schemaRefs>
+</ds:datastoreItem>
 </file>
</xml_diff>

<commit_message>
LAb 1 Report, small SP fix
</commit_message>
<xml_diff>
--- a/Lab 1/Lab 1 Submission/Lab 1 report.docx
+++ b/Lab 1/Lab 1 Submission/Lab 1 report.docx
@@ -1,6 +1,6 @@
 
 <file path=word/document.xml><?xml version="1.0" encoding="utf-8"?>
-<w:document xmlns:wpc="http://schemas.microsoft.com/office/word/2010/wordprocessingCanvas" xmlns:cx="http://schemas.microsoft.com/office/drawing/2014/chartex" xmlns:cx1="http://schemas.microsoft.com/office/drawing/2015/9/8/chartex" xmlns:cx2="http://schemas.microsoft.com/office/drawing/2015/10/21/chartex" xmlns:cx3="http://schemas.microsoft.com/office/drawing/2016/5/9/chartex" xmlns:cx4="http://schemas.microsoft.com/office/drawing/2016/5/10/chartex" xmlns:cx5="http://schemas.microsoft.com/office/drawing/2016/5/11/chartex" xmlns:cx6="http://schemas.microsoft.com/office/drawing/2016/5/12/chartex" xmlns:cx7="http://schemas.microsoft.com/office/drawing/2016/5/13/chartex" xmlns:cx8="http://schemas.microsoft.com/office/drawing/2016/5/14/chartex" xmlns:mc="http://schemas.openxmlformats.org/markup-compatibility/2006" xmlns:aink="http://schemas.microsoft.com/office/drawing/2016/ink" xmlns:am3d="http://schemas.microsoft.com/office/drawing/2017/model3d" xmlns:o="urn:schemas-microsoft-com:office:office" xmlns:r="http://schemas.openxmlformats.org/officeDocument/2006/relationships" xmlns:m="http://schemas.openxmlformats.org/officeDocument/2006/math" xmlns:v="urn:schemas-microsoft-com:vml" xmlns:wp14="http://schemas.microsoft.com/office/word/2010/wordprocessingDrawing" xmlns:wp="http://schemas.openxmlformats.org/drawingml/2006/wordprocessingDrawing" xmlns:w10="urn:schemas-microsoft-com:office:word" xmlns:w="http://schemas.openxmlformats.org/wordprocessingml/2006/main" xmlns:w14="http://schemas.microsoft.com/office/word/2010/wordml" xmlns:w15="http://schemas.microsoft.com/office/word/2012/wordml" xmlns:w16cid="http://schemas.microsoft.com/office/word/2016/wordml/cid" xmlns:w16se="http://schemas.microsoft.com/office/word/2015/wordml/symex" xmlns:wpg="http://schemas.microsoft.com/office/word/2010/wordprocessingGroup" xmlns:wpi="http://schemas.microsoft.com/office/word/2010/wordprocessingInk" xmlns:wne="http://schemas.microsoft.com/office/word/2006/wordml" xmlns:wps="http://schemas.microsoft.com/office/word/2010/wordprocessingShape" mc:Ignorable="w14 w15 w16se w16cid wp14">
+<w:document xmlns:wpc="http://schemas.microsoft.com/office/word/2010/wordprocessingCanvas" xmlns:cx="http://schemas.microsoft.com/office/drawing/2014/chartex" xmlns:cx1="http://schemas.microsoft.com/office/drawing/2015/9/8/chartex" xmlns:mc="http://schemas.openxmlformats.org/markup-compatibility/2006" xmlns:o="urn:schemas-microsoft-com:office:office" xmlns:r="http://schemas.openxmlformats.org/officeDocument/2006/relationships" xmlns:m="http://schemas.openxmlformats.org/officeDocument/2006/math" xmlns:v="urn:schemas-microsoft-com:vml" xmlns:wp14="http://schemas.microsoft.com/office/word/2010/wordprocessingDrawing" xmlns:wp="http://schemas.openxmlformats.org/drawingml/2006/wordprocessingDrawing" xmlns:w10="urn:schemas-microsoft-com:office:word" xmlns:w="http://schemas.openxmlformats.org/wordprocessingml/2006/main" xmlns:w14="http://schemas.microsoft.com/office/word/2010/wordml" xmlns:w15="http://schemas.microsoft.com/office/word/2012/wordml" xmlns:w16se="http://schemas.microsoft.com/office/word/2015/wordml/symex" xmlns:wpg="http://schemas.microsoft.com/office/word/2010/wordprocessingGroup" xmlns:wpi="http://schemas.microsoft.com/office/word/2010/wordprocessingInk" xmlns:wne="http://schemas.microsoft.com/office/word/2006/wordml" xmlns:wps="http://schemas.microsoft.com/office/word/2010/wordprocessingShape" mc:Ignorable="w14 w15 w16se wp14">
   <w:body>
     <w:p>
       <w:pPr>
@@ -46,13 +46,7 @@
         <w:rPr>
           <w:b/>
         </w:rPr>
-        <w:t xml:space="preserve">   </w:t>
-      </w:r>
-      <w:r>
-        <w:rPr>
-          <w:b/>
-        </w:rPr>
-        <w:t>1703055</w:t>
+        <w:t xml:space="preserve">   1703055</w:t>
       </w:r>
     </w:p>
     <w:p>
@@ -212,17 +206,8 @@
                 <w:rFonts w:cstheme="minorHAnsi"/>
                 <w:color w:val="000000"/>
               </w:rPr>
-              <w:t xml:space="preserve">the </w:t>
-            </w:r>
-            <w:proofErr w:type="gramStart"/>
-            <w:r>
-              <w:rPr>
-                <w:rFonts w:cstheme="minorHAnsi"/>
-                <w:color w:val="000000"/>
-              </w:rPr>
-              <w:t>particular shape</w:t>
-            </w:r>
-            <w:proofErr w:type="gramEnd"/>
+              <w:t>the particular shape</w:t>
+            </w:r>
             <w:r>
               <w:rPr>
                 <w:rFonts w:cstheme="minorHAnsi"/>
@@ -360,15 +345,7 @@
               <w:t xml:space="preserve"> classes.  In each of these classes</w:t>
             </w:r>
             <w:r>
-              <w:t xml:space="preserve"> further attributes are defined for both these </w:t>
-            </w:r>
-            <w:proofErr w:type="gramStart"/>
-            <w:r>
-              <w:t>particular shapes</w:t>
-            </w:r>
-            <w:proofErr w:type="gramEnd"/>
-            <w:r>
-              <w:t xml:space="preserve"> within the constructor; attributes include the centre values and the length/width for rectangles or circumference for circles.</w:t>
+              <w:t xml:space="preserve"> further attributes are defined for both these particular shapes within the constructor; attributes include the centre values and the length/width for rectangles or circumference for circles.</w:t>
             </w:r>
           </w:p>
           <w:p>
@@ -428,19 +405,7 @@
           <w:p/>
           <w:p>
             <w:r>
-              <w:t>For the final exercise I completed the employee task an abstract class of employee</w:t>
-            </w:r>
-            <w:r>
-              <w:t xml:space="preserve"> where the main attributes are defined for </w:t>
-            </w:r>
-            <w:r>
-              <w:t>the</w:t>
-            </w:r>
-            <w:r>
-              <w:t xml:space="preserve"> </w:t>
-            </w:r>
-            <w:r>
-              <w:t xml:space="preserve">such as name, salary, </w:t>
+              <w:t xml:space="preserve">For the final exercise I completed the employee task an abstract class of employee where the main attributes are defined for the such as name, salary, </w:t>
             </w:r>
             <w:proofErr w:type="spellStart"/>
             <w:r>
@@ -448,46 +413,7 @@
             </w:r>
             <w:proofErr w:type="spellEnd"/>
             <w:r>
-              <w:t xml:space="preserve">.  This class </w:t>
-            </w:r>
-            <w:r>
-              <w:t>was then</w:t>
-            </w:r>
-            <w:r>
-              <w:t xml:space="preserve"> extended in </w:t>
-            </w:r>
-            <w:r>
-              <w:t>development</w:t>
-            </w:r>
-            <w:r>
-              <w:t xml:space="preserve">, </w:t>
-            </w:r>
-            <w:r>
-              <w:t>managers</w:t>
-            </w:r>
-            <w:r>
-              <w:t xml:space="preserve"> and </w:t>
-            </w:r>
-            <w:r>
-              <w:t>sales</w:t>
-            </w:r>
-            <w:r>
-              <w:t xml:space="preserve"> classes.  In each of these classes further attributes are defined for both these </w:t>
-            </w:r>
-            <w:r>
-              <w:t>roles</w:t>
-            </w:r>
-            <w:r>
-              <w:t xml:space="preserve"> </w:t>
-            </w:r>
-            <w:r>
-              <w:t>by using constructors</w:t>
-            </w:r>
-            <w:r>
-              <w:t xml:space="preserve">; attributes include </w:t>
-            </w:r>
-            <w:r>
-              <w:t>number of sales for employees and more.</w:t>
+              <w:t>.  This class was then extended in development, managers and sales classes.  In each of these classes further attributes are defined for both these roles by using constructors; attributes include number of sales for employees and more.</w:t>
             </w:r>
           </w:p>
           <w:p>
@@ -496,17 +422,11 @@
             </w:r>
             <w:proofErr w:type="gramStart"/>
             <w:r>
-              <w:t>information</w:t>
-            </w:r>
-            <w:r>
-              <w:t>(</w:t>
+              <w:t>information(</w:t>
             </w:r>
             <w:proofErr w:type="gramEnd"/>
             <w:r>
-              <w:t xml:space="preserve">) method within each class to print a description about </w:t>
-            </w:r>
-            <w:r>
-              <w:t>each of the individual employee types.  Here all the attributes of the employee will be shown.</w:t>
+              <w:t>) method within each class to print a description about each of the individual employee types.  Here all the attributes of the employee will be shown.</w:t>
             </w:r>
           </w:p>
           <w:p>
@@ -519,37 +439,7 @@
             </w:r>
             <w:proofErr w:type="gramEnd"/>
             <w:r>
-              <w:t xml:space="preserve">) class a new </w:t>
-            </w:r>
-            <w:r>
-              <w:t>employee</w:t>
-            </w:r>
-            <w:r>
-              <w:t xml:space="preserve"> instanc</w:t>
-            </w:r>
-            <w:r>
-              <w:t xml:space="preserve">e </w:t>
-            </w:r>
-            <w:r>
-              <w:t xml:space="preserve">is created with </w:t>
-            </w:r>
-            <w:r>
-              <w:t>‘</w:t>
-            </w:r>
-            <w:r>
-              <w:t>new</w:t>
-            </w:r>
-            <w:r>
-              <w:t>’</w:t>
-            </w:r>
-            <w:r>
-              <w:t xml:space="preserve"> for each </w:t>
-            </w:r>
-            <w:r>
-              <w:t>employee</w:t>
-            </w:r>
-            <w:r>
-              <w:t xml:space="preserve"> created in the array.  Where the information if outputted to the user as the </w:t>
+              <w:t xml:space="preserve">) class a new employee instance is created with ‘new’ for each employee created in the array.  Where the information if outputted to the user as the </w:t>
             </w:r>
             <w:proofErr w:type="spellStart"/>
             <w:proofErr w:type="gramStart"/>
@@ -562,34 +452,23 @@
             </w:r>
             <w:proofErr w:type="gramEnd"/>
             <w:r>
-              <w:t xml:space="preserve">) and draw() function is called for each </w:t>
-            </w:r>
-            <w:r>
-              <w:t>employee</w:t>
-            </w:r>
-            <w:r>
-              <w:t>.</w:t>
-            </w:r>
-          </w:p>
-          <w:p>
-            <w:r>
-              <w:t xml:space="preserve">Overall for this exercise, it was a very similar exercise to the second exercise where we were </w:t>
-            </w:r>
-            <w:proofErr w:type="gramStart"/>
-            <w:r>
-              <w:t>more free</w:t>
-            </w:r>
-            <w:proofErr w:type="gramEnd"/>
-            <w:r>
-              <w:t xml:space="preserve"> to create the classes </w:t>
-            </w:r>
-            <w:proofErr w:type="spellStart"/>
-            <w:r>
-              <w:t>ourself</w:t>
-            </w:r>
-            <w:proofErr w:type="spellEnd"/>
-            <w:r>
-              <w:t xml:space="preserve"> and so I took inspiration and basis from exercise two.</w:t>
+              <w:t>) and draw() function is called for each employee.</w:t>
+            </w:r>
+          </w:p>
+          <w:p>
+            <w:r>
+              <w:t xml:space="preserve">Overall for this exercise, it was a very similar exercise to the second exercise where we were more free to create the classes </w:t>
+            </w:r>
+            <w:r>
+              <w:t>ourselves</w:t>
+            </w:r>
+            <w:r>
+              <w:t xml:space="preserve"> and so I took inspiration and </w:t>
+            </w:r>
+            <w:bookmarkStart w:id="0" w:name="_GoBack"/>
+            <w:bookmarkEnd w:id="0"/>
+            <w:r>
+              <w:t>basis from exercise two.</w:t>
             </w:r>
           </w:p>
           <w:p/>
@@ -746,16 +625,7 @@
             </w:r>
             <w:proofErr w:type="gramEnd"/>
             <w:r>
-              <w:t>)</w:t>
-            </w:r>
-            <w:r>
-              <w:t xml:space="preserve"> print out each </w:t>
-            </w:r>
-            <w:r>
-              <w:t xml:space="preserve">employee </w:t>
-            </w:r>
-            <w:r>
-              <w:t>object created?</w:t>
+              <w:t>) print out each employee object created?</w:t>
             </w:r>
           </w:p>
           <w:p>
@@ -765,25 +635,7 @@
           </w:p>
           <w:p>
             <w:r>
-              <w:t>Test 2: Is what printed out relevant and show all data supplied for each</w:t>
-            </w:r>
-            <w:r>
-              <w:t xml:space="preserve"> </w:t>
-            </w:r>
-            <w:r>
-              <w:t xml:space="preserve">of the </w:t>
-            </w:r>
-            <w:r>
-              <w:t>employee</w:t>
-            </w:r>
-            <w:r>
-              <w:t xml:space="preserve"> </w:t>
-            </w:r>
-            <w:r>
-              <w:t>department</w:t>
-            </w:r>
-            <w:r>
-              <w:t xml:space="preserve"> types?</w:t>
+              <w:t>Test 2: Is what printed out relevant and show all data supplied for each of the employee department types?</w:t>
             </w:r>
           </w:p>
           <w:p>
@@ -817,8 +669,6 @@
             <w:r>
               <w:t>None known</w:t>
             </w:r>
-            <w:bookmarkStart w:id="0" w:name="_GoBack"/>
-            <w:bookmarkEnd w:id="0"/>
           </w:p>
           <w:p/>
           <w:p/>
@@ -985,7 +835,7 @@
 </file>
 
 <file path=word/styles.xml><?xml version="1.0" encoding="utf-8"?>
-<w:styles xmlns:mc="http://schemas.openxmlformats.org/markup-compatibility/2006" xmlns:r="http://schemas.openxmlformats.org/officeDocument/2006/relationships" xmlns:w="http://schemas.openxmlformats.org/wordprocessingml/2006/main" xmlns:w14="http://schemas.microsoft.com/office/word/2010/wordml" xmlns:w15="http://schemas.microsoft.com/office/word/2012/wordml" xmlns:w16cid="http://schemas.microsoft.com/office/word/2016/wordml/cid" xmlns:w16se="http://schemas.microsoft.com/office/word/2015/wordml/symex" mc:Ignorable="w14 w15 w16se w16cid">
+<w:styles xmlns:mc="http://schemas.openxmlformats.org/markup-compatibility/2006" xmlns:r="http://schemas.openxmlformats.org/officeDocument/2006/relationships" xmlns:w="http://schemas.openxmlformats.org/wordprocessingml/2006/main" xmlns:w14="http://schemas.microsoft.com/office/word/2010/wordml" xmlns:w15="http://schemas.microsoft.com/office/word/2012/wordml" xmlns:w16se="http://schemas.microsoft.com/office/word/2015/wordml/symex" mc:Ignorable="w14 w15 w16se">
   <w:docDefaults>
     <w:rPrDefault>
       <w:rPr>
@@ -1001,7 +851,7 @@
       </w:pPr>
     </w:pPrDefault>
   </w:docDefaults>
-  <w:latentStyles w:defLockedState="0" w:defUIPriority="99" w:defSemiHidden="0" w:defUnhideWhenUsed="0" w:defQFormat="0" w:count="375">
+  <w:latentStyles w:defLockedState="0" w:defUIPriority="99" w:defSemiHidden="0" w:defUnhideWhenUsed="0" w:defQFormat="0" w:count="371">
     <w:lsdException w:name="Normal" w:uiPriority="0" w:qFormat="1"/>
     <w:lsdException w:name="heading 1" w:uiPriority="9" w:qFormat="1"/>
     <w:lsdException w:name="heading 2" w:semiHidden="1" w:uiPriority="9" w:unhideWhenUsed="1" w:qFormat="1"/>
@@ -1107,6 +957,7 @@
     <w:lsdException w:name="HTML Sample" w:semiHidden="1" w:unhideWhenUsed="1"/>
     <w:lsdException w:name="HTML Typewriter" w:semiHidden="1" w:unhideWhenUsed="1"/>
     <w:lsdException w:name="HTML Variable" w:semiHidden="1" w:unhideWhenUsed="1"/>
+    <w:lsdException w:name="Normal Table" w:semiHidden="1" w:unhideWhenUsed="1"/>
     <w:lsdException w:name="annotation subject" w:semiHidden="1" w:unhideWhenUsed="1"/>
     <w:lsdException w:name="No List" w:semiHidden="1" w:unhideWhenUsed="1"/>
     <w:lsdException w:name="Outline List 1" w:semiHidden="1" w:unhideWhenUsed="1"/>
@@ -1150,8 +1001,10 @@
     <w:lsdException w:name="Table Elegant" w:semiHidden="1" w:unhideWhenUsed="1"/>
     <w:lsdException w:name="Table Professional" w:semiHidden="1" w:unhideWhenUsed="1"/>
     <w:lsdException w:name="Table Subtle 1" w:semiHidden="1" w:unhideWhenUsed="1"/>
+    <w:lsdException w:name="Table Subtle 2" w:semiHidden="1" w:unhideWhenUsed="1"/>
     <w:lsdException w:name="Table Web 1" w:semiHidden="1" w:unhideWhenUsed="1"/>
     <w:lsdException w:name="Table Web 2" w:semiHidden="1" w:unhideWhenUsed="1"/>
+    <w:lsdException w:name="Table Web 3" w:semiHidden="1" w:unhideWhenUsed="1"/>
     <w:lsdException w:name="Balloon Text" w:semiHidden="1" w:unhideWhenUsed="1"/>
     <w:lsdException w:name="Table Grid" w:uiPriority="39"/>
     <w:lsdException w:name="Table Theme" w:semiHidden="1" w:unhideWhenUsed="1"/>
@@ -1370,10 +1223,6 @@
     <w:lsdException w:name="List Table 5 Dark Accent 6" w:uiPriority="50"/>
     <w:lsdException w:name="List Table 6 Colorful Accent 6" w:uiPriority="51"/>
     <w:lsdException w:name="List Table 7 Colorful Accent 6" w:uiPriority="52"/>
-    <w:lsdException w:name="Mention" w:semiHidden="1" w:unhideWhenUsed="1"/>
-    <w:lsdException w:name="Smart Hyperlink" w:semiHidden="1" w:unhideWhenUsed="1"/>
-    <w:lsdException w:name="Hashtag" w:semiHidden="1" w:unhideWhenUsed="1"/>
-    <w:lsdException w:name="Unresolved Mention" w:semiHidden="1" w:unhideWhenUsed="1"/>
   </w:latentStyles>
   <w:style w:type="paragraph" w:default="1" w:styleId="Normal">
     <w:name w:val="Normal"/>
@@ -1702,7 +1551,7 @@
 </file>
 
 <file path=customXml/itemProps1.xml><?xml version="1.0" encoding="utf-8"?>
-<ds:datastoreItem xmlns:ds="http://schemas.openxmlformats.org/officeDocument/2006/customXml" ds:itemID="{7DB6A9BA-EAC8-4BFB-AD13-7C761F46AB0E}">
+<ds:datastoreItem xmlns:ds="http://schemas.openxmlformats.org/officeDocument/2006/customXml" ds:itemID="{87EF1D01-2A8C-46C4-AD34-D437D7EB0978}">
   <ds:schemaRefs>
     <ds:schemaRef ds:uri="http://schemas.openxmlformats.org/officeDocument/2006/bibliography"/>
   </ds:schemaRefs>

</xml_diff>

<commit_message>
L1 L2 Report Complete
</commit_message>
<xml_diff>
--- a/Lab 1/Lab 1 Submission/Lab 1 report.docx
+++ b/Lab 1/Lab 1 Submission/Lab 1 report.docx
@@ -313,10 +313,20 @@
           <w:p/>
           <w:p>
             <w:r>
-              <w:t xml:space="preserve">For the second exercise, </w:t>
-            </w:r>
-            <w:r>
-              <w:t>my solution has an abstract class of Shape where the main attributes are defined</w:t>
+              <w:t>For the second exercise,</w:t>
+            </w:r>
+            <w:r>
+              <w:t xml:space="preserve"> the class must have for shape which is extended on by rectangle and Circle in order to be able to create objects of those types.</w:t>
+            </w:r>
+          </w:p>
+          <w:p>
+            <w:r>
+              <w:t>M</w:t>
+            </w:r>
+            <w:bookmarkStart w:id="0" w:name="_GoBack"/>
+            <w:bookmarkEnd w:id="0"/>
+            <w:r>
+              <w:t>y solution has an abstract class of Shape where the main attributes are defined</w:t>
             </w:r>
             <w:r>
               <w:t xml:space="preserve"> </w:t>
@@ -493,14 +503,12 @@
             <w:r>
               <w:t xml:space="preserve">) and </w:t>
             </w:r>
-            <w:bookmarkStart w:id="0" w:name="_GoBack"/>
             <w:r>
               <w:rPr>
                 <w:i/>
               </w:rPr>
               <w:t>draw</w:t>
             </w:r>
-            <w:bookmarkEnd w:id="0"/>
             <w:r>
               <w:t>() function is called for each employee.</w:t>
             </w:r>
@@ -553,7 +561,6 @@
               <w:rPr>
                 <w:b/>
               </w:rPr>
-              <w:lastRenderedPageBreak/>
               <w:t>Test description</w:t>
             </w:r>
           </w:p>
@@ -1632,7 +1639,7 @@
 </file>
 
 <file path=customXml/itemProps1.xml><?xml version="1.0" encoding="utf-8"?>
-<ds:datastoreItem xmlns:ds="http://schemas.openxmlformats.org/officeDocument/2006/customXml" ds:itemID="{6C0F3C26-FB3F-4D7D-898B-A43D7F5178BF}">
+<ds:datastoreItem xmlns:ds="http://schemas.openxmlformats.org/officeDocument/2006/customXml" ds:itemID="{B8BE2516-C7AD-4A69-831A-295E72482902}">
   <ds:schemaRefs>
     <ds:schemaRef ds:uri="http://schemas.openxmlformats.org/officeDocument/2006/bibliography"/>
   </ds:schemaRefs>

</xml_diff>